<commit_message>
i added final report in pdf
</commit_message>
<xml_diff>
--- a/assignment word file.docx
+++ b/assignment word file.docx
@@ -38,31 +38,15 @@
           <w:sz w:val="52"/>
           <w:szCs w:val="52"/>
         </w:rPr>
-        <w:t xml:space="preserve"> the Impac</w:t>
-      </w:r>
-      <w:r>
-        <w:rPr>
-          <w:b/>
+        <w:t xml:space="preserve"> the Impact Economic Development, Electricity Consumption, and Deforestation on Climate Change</w:t>
+      </w:r>
+    </w:p>
+    <w:p>
+      <w:pPr>
+        <w:rPr>
           <w:sz w:val="52"/>
           <w:szCs w:val="52"/>
         </w:rPr>
-        <w:t xml:space="preserve">t </w:t>
-      </w:r>
-      <w:r>
-        <w:rPr>
-          <w:b/>
-          <w:sz w:val="52"/>
-          <w:szCs w:val="52"/>
-        </w:rPr>
-        <w:t>Economic Development, Electricity Consumption, and Deforestation on Climate Change</w:t>
-      </w:r>
-    </w:p>
-    <w:p>
-      <w:pPr>
-        <w:rPr>
-          <w:sz w:val="52"/>
-          <w:szCs w:val="52"/>
-        </w:rPr>
       </w:pPr>
     </w:p>
     <w:p>
@@ -88,30 +72,7 @@
           <w:szCs w:val="28"/>
         </w:rPr>
         <w:tab/>
-      </w:r>
-      <w:r>
-        <w:rPr>
-          <w:b/>
-          <w:sz w:val="28"/>
-          <w:szCs w:val="28"/>
-        </w:rPr>
-        <w:t>: Prasad</w:t>
-      </w:r>
-      <w:r>
-        <w:rPr>
-          <w:b/>
-          <w:sz w:val="28"/>
-          <w:szCs w:val="28"/>
-        </w:rPr>
-        <w:t xml:space="preserve"> </w:t>
-      </w:r>
-      <w:r>
-        <w:rPr>
-          <w:b/>
-          <w:sz w:val="28"/>
-          <w:szCs w:val="28"/>
-        </w:rPr>
-        <w:t xml:space="preserve">Reddy </w:t>
+        <w:t xml:space="preserve">: Prasad Reddy </w:t>
       </w:r>
       <w:proofErr w:type="spellStart"/>
       <w:r>
@@ -120,15 +81,7 @@
           <w:sz w:val="28"/>
           <w:szCs w:val="28"/>
         </w:rPr>
-        <w:t>kudumu</w:t>
-      </w:r>
-      <w:r>
-        <w:rPr>
-          <w:b/>
-          <w:sz w:val="28"/>
-          <w:szCs w:val="28"/>
-        </w:rPr>
-        <w:t>la</w:t>
+        <w:t>kudumula</w:t>
       </w:r>
       <w:proofErr w:type="spellEnd"/>
     </w:p>
@@ -146,15 +99,7 @@
           <w:sz w:val="28"/>
           <w:szCs w:val="28"/>
         </w:rPr>
-        <w:t>Student Id</w:t>
-      </w:r>
-      <w:r>
-        <w:rPr>
-          <w:b/>
-          <w:sz w:val="28"/>
-          <w:szCs w:val="28"/>
-        </w:rPr>
-        <w:t xml:space="preserve"> </w:t>
+        <w:t xml:space="preserve">Student Id </w:t>
       </w:r>
       <w:proofErr w:type="gramStart"/>
       <w:r>
@@ -163,15 +108,7 @@
           <w:sz w:val="28"/>
           <w:szCs w:val="28"/>
         </w:rPr>
-        <w:t xml:space="preserve"> </w:t>
-      </w:r>
-      <w:r>
-        <w:rPr>
-          <w:b/>
-          <w:sz w:val="28"/>
-          <w:szCs w:val="28"/>
-        </w:rPr>
-        <w:t xml:space="preserve"> :</w:t>
+        <w:t xml:space="preserve">  :</w:t>
       </w:r>
       <w:proofErr w:type="gramEnd"/>
       <w:r>
@@ -237,6 +174,36 @@
         </w:rPr>
         <w:t>Git Hub link:</w:t>
       </w:r>
+      <w:r>
+        <w:rPr>
+          <w:b/>
+          <w:sz w:val="28"/>
+          <w:szCs w:val="28"/>
+        </w:rPr>
+        <w:t xml:space="preserve"> </w:t>
+      </w:r>
+      <w:hyperlink r:id="rId8" w:history="1">
+        <w:r>
+          <w:rPr>
+            <w:rStyle w:val="Hyperlink"/>
+            <w:b/>
+            <w:sz w:val="28"/>
+            <w:szCs w:val="28"/>
+          </w:rPr>
+          <w:t>https://github.com/PrasadReddyKudumula/7PAM2000-Applied-Data-Science-1-Assignment-2-Statistics-and-trends</w:t>
+        </w:r>
+      </w:hyperlink>
+    </w:p>
+    <w:p>
+      <w:pPr>
+        <w:rPr>
+          <w:b/>
+          <w:sz w:val="28"/>
+          <w:szCs w:val="28"/>
+        </w:rPr>
+      </w:pPr>
+      <w:bookmarkStart w:id="1" w:name="_GoBack"/>
+      <w:bookmarkEnd w:id="1"/>
     </w:p>
     <w:p>
       <w:pPr>
@@ -254,17 +221,9 @@
           <w:sz w:val="28"/>
           <w:szCs w:val="28"/>
         </w:rPr>
-        <w:t>Data Sourced</w:t>
-      </w:r>
-      <w:r>
-        <w:rPr>
-          <w:b/>
-          <w:sz w:val="28"/>
-          <w:szCs w:val="28"/>
-        </w:rPr>
-        <w:t xml:space="preserve"> : </w:t>
-      </w:r>
-      <w:hyperlink r:id="rId8">
+        <w:t xml:space="preserve">Data Sourced : </w:t>
+      </w:r>
+      <w:hyperlink r:id="rId9">
         <w:r>
           <w:rPr>
             <w:b/>
@@ -276,7 +235,7 @@
           <w:t xml:space="preserve">Forest area - </w:t>
         </w:r>
       </w:hyperlink>
-      <w:hyperlink r:id="rId9">
+      <w:hyperlink r:id="rId10">
         <w:r>
           <w:rPr>
             <w:b/>
@@ -288,7 +247,7 @@
           <w:t xml:space="preserve">GDP per capita - </w:t>
         </w:r>
       </w:hyperlink>
-      <w:hyperlink r:id="rId10">
+      <w:hyperlink r:id="rId11">
         <w:r>
           <w:rPr>
             <w:b/>
@@ -300,7 +259,7 @@
           <w:t xml:space="preserve">CO2 emissions - </w:t>
         </w:r>
       </w:hyperlink>
-      <w:hyperlink r:id="rId11">
+      <w:hyperlink r:id="rId12">
         <w:r>
           <w:rPr>
             <w:b/>
@@ -372,6 +331,7 @@
     </w:p>
     <w:p>
       <w:r>
+        <w:lastRenderedPageBreak/>
         <w:t>of economic growth and environmental conservation. This study contributes valuable insights into the complex web of factors influencing climate change and lays the foundation for targeted and effective policies promoting sustainable development.</w:t>
       </w:r>
     </w:p>
@@ -431,7 +391,7 @@
                     <pic:cNvPicPr preferRelativeResize="0"/>
                   </pic:nvPicPr>
                   <pic:blipFill>
-                    <a:blip r:embed="rId12"/>
+                    <a:blip r:embed="rId13"/>
                     <a:srcRect/>
                     <a:stretch>
                       <a:fillRect/>
@@ -453,8 +413,6 @@
           </wp:inline>
         </w:drawing>
       </w:r>
-      <w:bookmarkStart w:id="1" w:name="_GoBack"/>
-      <w:bookmarkEnd w:id="1"/>
     </w:p>
     <w:p>
       <w:r>
@@ -483,7 +441,7 @@
                     <pic:cNvPicPr preferRelativeResize="0"/>
                   </pic:nvPicPr>
                   <pic:blipFill>
-                    <a:blip r:embed="rId13" cstate="print">
+                    <a:blip r:embed="rId14" cstate="print">
                       <a:extLst>
                         <a:ext uri="{28A0092B-C50C-407E-A947-70E740481C1C}">
                           <a14:useLocalDpi xmlns:a14="http://schemas.microsoft.com/office/drawing/2010/main" val="0"/>
@@ -571,7 +529,7 @@
                     <pic:cNvPicPr preferRelativeResize="0"/>
                   </pic:nvPicPr>
                   <pic:blipFill>
-                    <a:blip r:embed="rId14"/>
+                    <a:blip r:embed="rId15"/>
                     <a:srcRect/>
                     <a:stretch>
                       <a:fillRect/>
@@ -611,7 +569,7 @@
                     <pic:cNvPicPr preferRelativeResize="0"/>
                   </pic:nvPicPr>
                   <pic:blipFill>
-                    <a:blip r:embed="rId15"/>
+                    <a:blip r:embed="rId16"/>
                     <a:srcRect/>
                     <a:stretch>
                       <a:fillRect/>
@@ -685,7 +643,7 @@
                     <pic:cNvPicPr preferRelativeResize="0"/>
                   </pic:nvPicPr>
                   <pic:blipFill>
-                    <a:blip r:embed="rId16"/>
+                    <a:blip r:embed="rId17"/>
                     <a:srcRect/>
                     <a:stretch>
                       <a:fillRect/>
@@ -725,7 +683,7 @@
                     <pic:cNvPicPr preferRelativeResize="0"/>
                   </pic:nvPicPr>
                   <pic:blipFill>
-                    <a:blip r:embed="rId17"/>
+                    <a:blip r:embed="rId18"/>
                     <a:srcRect/>
                     <a:stretch>
                       <a:fillRect/>
@@ -880,7 +838,7 @@
                     <pic:cNvPicPr preferRelativeResize="0"/>
                   </pic:nvPicPr>
                   <pic:blipFill>
-                    <a:blip r:embed="rId18"/>
+                    <a:blip r:embed="rId19"/>
                     <a:srcRect/>
                     <a:stretch>
                       <a:fillRect/>
@@ -1047,7 +1005,7 @@
       </w:pPr>
     </w:p>
     <w:sectPr>
-      <w:headerReference w:type="default" r:id="rId19"/>
+      <w:headerReference w:type="default" r:id="rId20"/>
       <w:pgSz w:w="11906" w:h="16838"/>
       <w:pgMar w:top="1440" w:right="1440" w:bottom="1440" w:left="1440" w:header="708" w:footer="708" w:gutter="0"/>
       <w:cols w:space="708"/>
@@ -1147,17 +1105,7 @@
         <w:szCs w:val="39"/>
         <w:shd w:val="clear" w:color="auto" w:fill="F2F2F2"/>
       </w:rPr>
-      <w:t>Assignment 2: Stati</w:t>
-    </w:r>
-    <w:r>
-      <w:rPr>
-        <w:rStyle w:val="textlayer--absolute"/>
-        <w:rFonts w:ascii="Arial" w:hAnsi="Arial" w:cs="Arial"/>
-        <w:sz w:val="39"/>
-        <w:szCs w:val="39"/>
-        <w:shd w:val="clear" w:color="auto" w:fill="F2F2F2"/>
-      </w:rPr>
-      <w:t>stics and trends</w:t>
+      <w:t>Assignment 2: Statistics and trends</w:t>
     </w:r>
   </w:p>
   <w:p>

</xml_diff>